<commit_message>
Files Modified and new file uploaded
</commit_message>
<xml_diff>
--- a/01 - Documents/Android/Testing for Sensitive Data in Local Storage.docx
+++ b/01 - Documents/Android/Testing for Sensitive Data in Local Storage.docx
@@ -128,6 +128,7 @@
             </w:pPr>
             <w:r>
               <w:rPr>
+                <w:noProof/>
                 <w:color w:val="FF0000"/>
                 <w:sz w:val="20"/>
                 <w:szCs w:val="20"/>
@@ -257,8 +258,10 @@
           <w:sz w:val="20"/>
           <w:szCs w:val="20"/>
         </w:rPr>
-        <w:t>Launch Android Studio.</w:t>
-      </w:r>
+        <w:t>Launch Android Studio</w:t>
+      </w:r>
+      <w:bookmarkStart w:id="0" w:name="_GoBack"/>
+      <w:bookmarkEnd w:id="0"/>
     </w:p>
     <w:p>
       <w:pPr>
@@ -725,6 +728,7 @@
         </w:rPr>
         <w:t>“</w:t>
       </w:r>
+      <w:proofErr w:type="spellStart"/>
       <w:r>
         <w:rPr>
           <w:b/>
@@ -734,6 +738,7 @@
         </w:rPr>
         <w:t>su</w:t>
       </w:r>
+      <w:proofErr w:type="spellEnd"/>
       <w:r>
         <w:rPr>
           <w:sz w:val="20"/>
@@ -1067,6 +1072,7 @@
           <w:szCs w:val="20"/>
         </w:rPr>
       </w:pPr>
+      <w:proofErr w:type="spellStart"/>
       <w:r>
         <w:rPr>
           <w:b/>
@@ -1074,7 +1080,17 @@
           <w:sz w:val="20"/>
           <w:szCs w:val="20"/>
         </w:rPr>
-        <w:t>cp /data/data/com.sololearn/shared_prefs/*.xml /sdcard/Download</w:t>
+        <w:t>cp</w:t>
+      </w:r>
+      <w:proofErr w:type="spellEnd"/>
+      <w:r>
+        <w:rPr>
+          <w:b/>
+          <w:color w:val="0000FF"/>
+          <w:sz w:val="20"/>
+          <w:szCs w:val="20"/>
+        </w:rPr>
+        <w:t xml:space="preserve"> /data/data/com.sololearn/shared_prefs/*.xml /sdcard/Download</w:t>
       </w:r>
     </w:p>
     <w:p>
@@ -1095,21 +1111,7 @@
           <w:sz w:val="20"/>
           <w:szCs w:val="20"/>
         </w:rPr>
-        <w:t>Now e</w:t>
-      </w:r>
-      <w:r>
-        <w:rPr>
-          <w:sz w:val="20"/>
-          <w:szCs w:val="20"/>
-        </w:rPr>
-        <w:t>xit from shell</w:t>
-      </w:r>
-      <w:r>
-        <w:rPr>
-          <w:sz w:val="20"/>
-          <w:szCs w:val="20"/>
-        </w:rPr>
-        <w:t xml:space="preserve"> and u</w:t>
+        <w:t>Now exit from shell and u</w:t>
       </w:r>
       <w:r>
         <w:rPr>
@@ -1172,8 +1174,6 @@
           <w:szCs w:val="20"/>
         </w:rPr>
       </w:pPr>
-      <w:bookmarkStart w:id="0" w:name="_GoBack"/>
-      <w:bookmarkEnd w:id="0"/>
       <w:r>
         <w:rPr>
           <w:b/>
@@ -1829,6 +1829,7 @@
   <w:style w:type="character" w:default="1" w:styleId="DefaultParagraphFont">
     <w:name w:val="Default Paragraph Font"/>
     <w:uiPriority w:val="1"/>
+    <w:semiHidden/>
     <w:unhideWhenUsed/>
   </w:style>
   <w:style w:type="table" w:default="1" w:styleId="TableNormal">

</xml_diff>